<commit_message>
Fix: Correct student data in the database
</commit_message>
<xml_diff>
--- a/Ringkasan sistem pembayaran SPP.docx
+++ b/Ringkasan sistem pembayaran SPP.docx
@@ -1,6 +1,6 @@
 
 <file path=word/document.xml><?xml version="1.0" encoding="utf-8"?>
-<w:document xmlns:wpc="http://schemas.microsoft.com/office/word/2010/wordprocessingCanvas" xmlns:cx="http://schemas.microsoft.com/office/drawing/2014/chartex" xmlns:cx1="http://schemas.microsoft.com/office/drawing/2015/9/8/chartex" xmlns:cx2="http://schemas.microsoft.com/office/drawing/2015/10/21/chartex" xmlns:cx3="http://schemas.microsoft.com/office/drawing/2016/5/9/chartex" xmlns:cx4="http://schemas.microsoft.com/office/drawing/2016/5/10/chartex" xmlns:cx5="http://schemas.microsoft.com/office/drawing/2016/5/11/chartex" xmlns:cx6="http://schemas.microsoft.com/office/drawing/2016/5/12/chartex" xmlns:cx7="http://schemas.microsoft.com/office/drawing/2016/5/13/chartex" xmlns:cx8="http://schemas.microsoft.com/office/drawing/2016/5/14/chartex" xmlns:mc="http://schemas.openxmlformats.org/markup-compatibility/2006" xmlns:aink="http://schemas.microsoft.com/office/drawing/2016/ink" xmlns:am3d="http://schemas.microsoft.com/office/drawing/2017/model3d" xmlns:o="urn:schemas-microsoft-com:office:office" xmlns:oel="http://schemas.microsoft.com/office/2019/extlst" xmlns:r="http://schemas.openxmlformats.org/officeDocument/2006/relationships" xmlns:m="http://schemas.openxmlformats.org/officeDocument/2006/math" xmlns:v="urn:schemas-microsoft-com:vml" xmlns:wp14="http://schemas.microsoft.com/office/word/2010/wordprocessingDrawing" xmlns:wp="http://schemas.openxmlformats.org/drawingml/2006/wordprocessingDrawing" xmlns:w10="urn:schemas-microsoft-com:office:word" xmlns:w="http://schemas.openxmlformats.org/wordprocessingml/2006/main" xmlns:w14="http://schemas.microsoft.com/office/word/2010/wordml" xmlns:w15="http://schemas.microsoft.com/office/word/2012/wordml" xmlns:w16cex="http://schemas.microsoft.com/office/word/2018/wordml/cex" xmlns:w16cid="http://schemas.microsoft.com/office/word/2016/wordml/cid" xmlns:w16="http://schemas.microsoft.com/office/word/2018/wordml" xmlns:w16du="http://schemas.microsoft.com/office/word/2023/wordml/word16du" xmlns:w16sdtdh="http://schemas.microsoft.com/office/word/2020/wordml/sdtdatahash" xmlns:w16se="http://schemas.microsoft.com/office/word/2015/wordml/symex" xmlns:wpg="http://schemas.microsoft.com/office/word/2010/wordprocessingGroup" xmlns:wpi="http://schemas.microsoft.com/office/word/2010/wordprocessingInk" xmlns:wne="http://schemas.microsoft.com/office/word/2006/wordml" xmlns:wps="http://schemas.microsoft.com/office/word/2010/wordprocessingShape" mc:Ignorable="w14 w15 w16se w16cid w16 w16cex w16sdtdh w16du wp14">
+<w:document xmlns:wpc="http://schemas.microsoft.com/office/word/2010/wordprocessingCanvas" xmlns:cx="http://schemas.microsoft.com/office/drawing/2014/chartex" xmlns:cx1="http://schemas.microsoft.com/office/drawing/2015/9/8/chartex" xmlns:cx2="http://schemas.microsoft.com/office/drawing/2015/10/21/chartex" xmlns:cx3="http://schemas.microsoft.com/office/drawing/2016/5/9/chartex" xmlns:cx4="http://schemas.microsoft.com/office/drawing/2016/5/10/chartex" xmlns:cx5="http://schemas.microsoft.com/office/drawing/2016/5/11/chartex" xmlns:cx6="http://schemas.microsoft.com/office/drawing/2016/5/12/chartex" xmlns:cx7="http://schemas.microsoft.com/office/drawing/2016/5/13/chartex" xmlns:cx8="http://schemas.microsoft.com/office/drawing/2016/5/14/chartex" xmlns:mc="http://schemas.openxmlformats.org/markup-compatibility/2006" xmlns:aink="http://schemas.microsoft.com/office/drawing/2016/ink" xmlns:am3d="http://schemas.microsoft.com/office/drawing/2017/model3d" xmlns:o="urn:schemas-microsoft-com:office:office" xmlns:oel="http://schemas.microsoft.com/office/2019/extlst" xmlns:r="http://schemas.openxmlformats.org/officeDocument/2006/relationships" xmlns:m="http://schemas.openxmlformats.org/officeDocument/2006/math" xmlns:v="urn:schemas-microsoft-com:vml" xmlns:wp14="http://schemas.microsoft.com/office/word/2010/wordprocessingDrawing" xmlns:wp="http://schemas.openxmlformats.org/drawingml/2006/wordprocessingDrawing" xmlns:w10="urn:schemas-microsoft-com:office:word" xmlns:w="http://schemas.openxmlformats.org/wordprocessingml/2006/main" xmlns:w14="http://schemas.microsoft.com/office/word/2010/wordml" xmlns:w15="http://schemas.microsoft.com/office/word/2012/wordml" xmlns:w16cex="http://schemas.microsoft.com/office/word/2018/wordml/cex" xmlns:w16cid="http://schemas.microsoft.com/office/word/2016/wordml/cid" xmlns:w16="http://schemas.microsoft.com/office/word/2018/wordml" xmlns:w16du="http://schemas.microsoft.com/office/word/2023/wordml/word16du" xmlns:w16sdtdh="http://schemas.microsoft.com/office/word/2020/wordml/sdtdatahash" xmlns:w16sdtfl="http://schemas.microsoft.com/office/word/2024/wordml/sdtformatlock" xmlns:w16se="http://schemas.microsoft.com/office/word/2015/wordml/symex" xmlns:wpg="http://schemas.microsoft.com/office/word/2010/wordprocessingGroup" xmlns:wpi="http://schemas.microsoft.com/office/word/2010/wordprocessingInk" xmlns:wne="http://schemas.microsoft.com/office/word/2006/wordml" xmlns:wps="http://schemas.microsoft.com/office/word/2010/wordprocessingShape" mc:Ignorable="w14 w15 w16se w16cid w16 w16cex w16sdtdh w16sdtfl w16du wp14">
   <w:body>
     <w:p>
       <w:pPr>
@@ -399,7 +399,35 @@
           <w:rFonts w:ascii="Times New Roman" w:hAnsi="Times New Roman" w:cs="Times New Roman"/>
           <w:lang w:val="en-US"/>
         </w:rPr>
-        <w:t>Menambah siswa baru dengan informasi no_siswa, nama, tahun angkatan, kelas, nomor telepon, dan alamat.</w:t>
+        <w:t>Menambah siswa baru dengan informasi no</w:t>
+      </w:r>
+      <w:r>
+        <w:rPr>
+          <w:rFonts w:ascii="Times New Roman" w:hAnsi="Times New Roman" w:cs="Times New Roman"/>
+          <w:lang w:val="en-US"/>
+        </w:rPr>
+        <w:t xml:space="preserve">mor </w:t>
+      </w:r>
+      <w:r>
+        <w:rPr>
+          <w:rFonts w:ascii="Times New Roman" w:hAnsi="Times New Roman" w:cs="Times New Roman"/>
+          <w:lang w:val="en-US"/>
+        </w:rPr>
+        <w:t>siswa, nama</w:t>
+      </w:r>
+      <w:r>
+        <w:rPr>
+          <w:rFonts w:ascii="Times New Roman" w:hAnsi="Times New Roman" w:cs="Times New Roman"/>
+          <w:lang w:val="en-US"/>
+        </w:rPr>
+        <w:t xml:space="preserve"> siswa</w:t>
+      </w:r>
+      <w:r>
+        <w:rPr>
+          <w:rFonts w:ascii="Times New Roman" w:hAnsi="Times New Roman" w:cs="Times New Roman"/>
+          <w:lang w:val="en-US"/>
+        </w:rPr>
+        <w:t>, tahun angkatan, kelas, nomor telepon, dan alamat.</w:t>
       </w:r>
     </w:p>
     <w:p>
@@ -571,7 +599,14 @@
           <w:rFonts w:ascii="Times New Roman" w:hAnsi="Times New Roman" w:cs="Times New Roman"/>
           <w:lang w:val="en-US"/>
         </w:rPr>
-        <w:t xml:space="preserve"> status tagihan.</w:t>
+        <w:t xml:space="preserve"> status tagihan</w:t>
+      </w:r>
+      <w:r>
+        <w:rPr>
+          <w:rFonts w:ascii="Times New Roman" w:hAnsi="Times New Roman" w:cs="Times New Roman"/>
+          <w:lang w:val="en-US"/>
+        </w:rPr>
+        <w:t>, dan tanggal.</w:t>
       </w:r>
     </w:p>
     <w:p>
@@ -619,7 +654,21 @@
           <w:rFonts w:ascii="Times New Roman" w:hAnsi="Times New Roman" w:cs="Times New Roman"/>
           <w:lang w:val="en-US"/>
         </w:rPr>
-        <w:t>Menampilkan daftar tagihan yang belum dibayar, sudah dibayar, menampilkan seluruh daftar tagihan</w:t>
+        <w:t xml:space="preserve">Menampilkan </w:t>
+      </w:r>
+      <w:r>
+        <w:rPr>
+          <w:rFonts w:ascii="Times New Roman" w:hAnsi="Times New Roman" w:cs="Times New Roman"/>
+          <w:lang w:val="en-US"/>
+        </w:rPr>
+        <w:t xml:space="preserve">seluruh </w:t>
+      </w:r>
+      <w:r>
+        <w:rPr>
+          <w:rFonts w:ascii="Times New Roman" w:hAnsi="Times New Roman" w:cs="Times New Roman"/>
+          <w:lang w:val="en-US"/>
+        </w:rPr>
+        <w:t>daftar tagihan</w:t>
       </w:r>
       <w:r>
         <w:rPr>
@@ -651,6 +700,84 @@
           <w:bCs/>
           <w:lang w:val="en-US"/>
         </w:rPr>
+        <w:t>Tampil tagihan belum dibayar</w:t>
+      </w:r>
+      <w:r>
+        <w:rPr>
+          <w:rFonts w:ascii="Times New Roman" w:hAnsi="Times New Roman" w:cs="Times New Roman"/>
+          <w:lang w:val="en-US"/>
+        </w:rPr>
+        <w:t>:</w:t>
+      </w:r>
+      <w:r>
+        <w:rPr>
+          <w:rFonts w:ascii="Times New Roman" w:hAnsi="Times New Roman" w:cs="Times New Roman"/>
+          <w:lang w:val="en-US"/>
+        </w:rPr>
+        <w:t xml:space="preserve"> Menampilkan daftar tagihan yang belum dibayar.</w:t>
+      </w:r>
+    </w:p>
+    <w:p>
+      <w:pPr>
+        <w:pStyle w:val="DaftarParagraf"/>
+        <w:numPr>
+          <w:ilvl w:val="0"/>
+          <w:numId w:val="4"/>
+        </w:numPr>
+        <w:spacing w:line="360" w:lineRule="auto"/>
+        <w:ind w:left="1418"/>
+        <w:jc w:val="both"/>
+        <w:rPr>
+          <w:rFonts w:ascii="Times New Roman" w:hAnsi="Times New Roman" w:cs="Times New Roman"/>
+          <w:lang w:val="en-US"/>
+        </w:rPr>
+      </w:pPr>
+      <w:r>
+        <w:rPr>
+          <w:rFonts w:ascii="Times New Roman" w:hAnsi="Times New Roman" w:cs="Times New Roman"/>
+          <w:b/>
+          <w:bCs/>
+          <w:lang w:val="en-US"/>
+        </w:rPr>
+        <w:t>Tampil tagihan sudah dibayar</w:t>
+      </w:r>
+      <w:r>
+        <w:rPr>
+          <w:rFonts w:ascii="Times New Roman" w:hAnsi="Times New Roman" w:cs="Times New Roman"/>
+          <w:lang w:val="en-US"/>
+        </w:rPr>
+        <w:t>:</w:t>
+      </w:r>
+      <w:r>
+        <w:rPr>
+          <w:rFonts w:ascii="Times New Roman" w:hAnsi="Times New Roman" w:cs="Times New Roman"/>
+          <w:lang w:val="en-US"/>
+        </w:rPr>
+        <w:t xml:space="preserve"> Menampilkan daftar tagihan yang sudah dibayar.</w:t>
+      </w:r>
+    </w:p>
+    <w:p>
+      <w:pPr>
+        <w:pStyle w:val="DaftarParagraf"/>
+        <w:numPr>
+          <w:ilvl w:val="0"/>
+          <w:numId w:val="4"/>
+        </w:numPr>
+        <w:spacing w:line="360" w:lineRule="auto"/>
+        <w:ind w:left="1418"/>
+        <w:jc w:val="both"/>
+        <w:rPr>
+          <w:rFonts w:ascii="Times New Roman" w:hAnsi="Times New Roman" w:cs="Times New Roman"/>
+          <w:lang w:val="en-US"/>
+        </w:rPr>
+      </w:pPr>
+      <w:r>
+        <w:rPr>
+          <w:rFonts w:ascii="Times New Roman" w:hAnsi="Times New Roman" w:cs="Times New Roman"/>
+          <w:b/>
+          <w:bCs/>
+          <w:lang w:val="en-US"/>
+        </w:rPr>
         <w:t xml:space="preserve">Edit </w:t>
       </w:r>
       <w:r>
@@ -681,6 +808,34 @@
           <w:rFonts w:ascii="Times New Roman" w:hAnsi="Times New Roman" w:cs="Times New Roman"/>
           <w:lang w:val="en-US"/>
         </w:rPr>
+        <w:t>, dan tanggal diisi</w:t>
+      </w:r>
+      <w:r>
+        <w:rPr>
+          <w:rFonts w:ascii="Times New Roman" w:hAnsi="Times New Roman" w:cs="Times New Roman"/>
+          <w:lang w:val="en-US"/>
+        </w:rPr>
+        <w:t xml:space="preserve"> sesuai waktu</w:t>
+      </w:r>
+      <w:r>
+        <w:rPr>
+          <w:rFonts w:ascii="Times New Roman" w:hAnsi="Times New Roman" w:cs="Times New Roman"/>
+          <w:lang w:val="en-US"/>
+        </w:rPr>
+        <w:t xml:space="preserve"> ketika</w:t>
+      </w:r>
+      <w:r>
+        <w:rPr>
+          <w:rFonts w:ascii="Times New Roman" w:hAnsi="Times New Roman" w:cs="Times New Roman"/>
+          <w:lang w:val="en-US"/>
+        </w:rPr>
+        <w:t xml:space="preserve"> melakukan pengeditan</w:t>
+      </w:r>
+      <w:r>
+        <w:rPr>
+          <w:rFonts w:ascii="Times New Roman" w:hAnsi="Times New Roman" w:cs="Times New Roman"/>
+          <w:lang w:val="en-US"/>
+        </w:rPr>
         <w:t>.</w:t>
       </w:r>
     </w:p>
@@ -779,78 +934,6 @@
           <w:lang w:val="en-US"/>
         </w:rPr>
         <w:t xml:space="preserve"> Mencatat pembayaran SPP siswa, mengubah status tagihan menjadi sudah dibayar.</w:t>
-      </w:r>
-    </w:p>
-    <w:p>
-      <w:pPr>
-        <w:pStyle w:val="DaftarParagraf"/>
-        <w:numPr>
-          <w:ilvl w:val="0"/>
-          <w:numId w:val="4"/>
-        </w:numPr>
-        <w:spacing w:line="360" w:lineRule="auto"/>
-        <w:ind w:left="1418"/>
-        <w:jc w:val="both"/>
-        <w:rPr>
-          <w:rFonts w:ascii="Times New Roman" w:hAnsi="Times New Roman" w:cs="Times New Roman"/>
-          <w:lang w:val="en-US"/>
-        </w:rPr>
-      </w:pPr>
-      <w:r>
-        <w:rPr>
-          <w:rFonts w:ascii="Times New Roman" w:hAnsi="Times New Roman" w:cs="Times New Roman"/>
-          <w:b/>
-          <w:bCs/>
-          <w:lang w:val="en-US"/>
-        </w:rPr>
-        <w:t xml:space="preserve">Tampil </w:t>
-      </w:r>
-      <w:r>
-        <w:rPr>
-          <w:rFonts w:ascii="Times New Roman" w:hAnsi="Times New Roman" w:cs="Times New Roman"/>
-          <w:b/>
-          <w:bCs/>
-          <w:lang w:val="en-US"/>
-        </w:rPr>
-        <w:t>Pembayaran</w:t>
-      </w:r>
-      <w:r>
-        <w:rPr>
-          <w:rFonts w:ascii="Times New Roman" w:hAnsi="Times New Roman" w:cs="Times New Roman"/>
-          <w:lang w:val="en-US"/>
-        </w:rPr>
-        <w:t>: Menampilkan data pembayaran SPP siswa</w:t>
-      </w:r>
-      <w:r>
-        <w:rPr>
-          <w:rFonts w:ascii="Times New Roman" w:hAnsi="Times New Roman" w:cs="Times New Roman"/>
-          <w:lang w:val="en-US"/>
-        </w:rPr>
-        <w:t>.</w:t>
-      </w:r>
-    </w:p>
-    <w:p>
-      <w:pPr>
-        <w:pStyle w:val="DaftarParagraf"/>
-        <w:numPr>
-          <w:ilvl w:val="0"/>
-          <w:numId w:val="1"/>
-        </w:numPr>
-        <w:spacing w:line="360" w:lineRule="auto"/>
-        <w:jc w:val="both"/>
-        <w:rPr>
-          <w:rFonts w:ascii="Times New Roman" w:hAnsi="Times New Roman" w:cs="Times New Roman"/>
-          <w:lang w:val="en-US"/>
-        </w:rPr>
-      </w:pPr>
-      <w:r>
-        <w:rPr>
-          <w:rFonts w:ascii="Times New Roman" w:hAnsi="Times New Roman" w:cs="Times New Roman"/>
-          <w:b/>
-          <w:bCs/>
-          <w:lang w:val="en-US"/>
-        </w:rPr>
-        <w:t>Laporan Servis:</w:t>
       </w:r>
     </w:p>
     <w:p>
@@ -885,6 +968,78 @@
           <w:bCs/>
           <w:lang w:val="en-US"/>
         </w:rPr>
+        <w:t>Pembayaran</w:t>
+      </w:r>
+      <w:r>
+        <w:rPr>
+          <w:rFonts w:ascii="Times New Roman" w:hAnsi="Times New Roman" w:cs="Times New Roman"/>
+          <w:lang w:val="en-US"/>
+        </w:rPr>
+        <w:t>: Menampilkan data pembayaran SPP siswa</w:t>
+      </w:r>
+      <w:r>
+        <w:rPr>
+          <w:rFonts w:ascii="Times New Roman" w:hAnsi="Times New Roman" w:cs="Times New Roman"/>
+          <w:lang w:val="en-US"/>
+        </w:rPr>
+        <w:t>.</w:t>
+      </w:r>
+    </w:p>
+    <w:p>
+      <w:pPr>
+        <w:pStyle w:val="DaftarParagraf"/>
+        <w:numPr>
+          <w:ilvl w:val="0"/>
+          <w:numId w:val="1"/>
+        </w:numPr>
+        <w:spacing w:line="360" w:lineRule="auto"/>
+        <w:jc w:val="both"/>
+        <w:rPr>
+          <w:rFonts w:ascii="Times New Roman" w:hAnsi="Times New Roman" w:cs="Times New Roman"/>
+          <w:lang w:val="en-US"/>
+        </w:rPr>
+      </w:pPr>
+      <w:r>
+        <w:rPr>
+          <w:rFonts w:ascii="Times New Roman" w:hAnsi="Times New Roman" w:cs="Times New Roman"/>
+          <w:b/>
+          <w:bCs/>
+          <w:lang w:val="en-US"/>
+        </w:rPr>
+        <w:t>Laporan Servis:</w:t>
+      </w:r>
+    </w:p>
+    <w:p>
+      <w:pPr>
+        <w:pStyle w:val="DaftarParagraf"/>
+        <w:numPr>
+          <w:ilvl w:val="0"/>
+          <w:numId w:val="4"/>
+        </w:numPr>
+        <w:spacing w:line="360" w:lineRule="auto"/>
+        <w:ind w:left="1418"/>
+        <w:jc w:val="both"/>
+        <w:rPr>
+          <w:rFonts w:ascii="Times New Roman" w:hAnsi="Times New Roman" w:cs="Times New Roman"/>
+          <w:lang w:val="en-US"/>
+        </w:rPr>
+      </w:pPr>
+      <w:r>
+        <w:rPr>
+          <w:rFonts w:ascii="Times New Roman" w:hAnsi="Times New Roman" w:cs="Times New Roman"/>
+          <w:b/>
+          <w:bCs/>
+          <w:lang w:val="en-US"/>
+        </w:rPr>
+        <w:t xml:space="preserve">Tampil </w:t>
+      </w:r>
+      <w:r>
+        <w:rPr>
+          <w:rFonts w:ascii="Times New Roman" w:hAnsi="Times New Roman" w:cs="Times New Roman"/>
+          <w:b/>
+          <w:bCs/>
+          <w:lang w:val="en-US"/>
+        </w:rPr>
         <w:t>L</w:t>
       </w:r>
       <w:r>
@@ -919,8 +1074,66 @@
           <w:rFonts w:ascii="Times New Roman" w:hAnsi="Times New Roman" w:cs="Times New Roman"/>
           <w:lang w:val="en-US"/>
         </w:rPr>
-        <w:t xml:space="preserve"> Menampilkan daftar laporan transaksi servis spp siswa.</w:t>
-      </w:r>
+        <w:t xml:space="preserve"> Menampilkan daftar laporan transaksi </w:t>
+      </w:r>
+      <w:r>
+        <w:rPr>
+          <w:rFonts w:ascii="Times New Roman" w:hAnsi="Times New Roman" w:cs="Times New Roman"/>
+          <w:lang w:val="en-US"/>
+        </w:rPr>
+        <w:t xml:space="preserve">servis </w:t>
+      </w:r>
+      <w:r>
+        <w:rPr>
+          <w:rFonts w:ascii="Times New Roman" w:hAnsi="Times New Roman" w:cs="Times New Roman"/>
+          <w:lang w:val="en-US"/>
+        </w:rPr>
+        <w:t>spp siswa.</w:t>
+      </w:r>
+    </w:p>
+    <w:p>
+      <w:pPr>
+        <w:pStyle w:val="DaftarParagraf"/>
+        <w:numPr>
+          <w:ilvl w:val="0"/>
+          <w:numId w:val="4"/>
+        </w:numPr>
+        <w:spacing w:line="360" w:lineRule="auto"/>
+        <w:ind w:left="1418"/>
+        <w:jc w:val="both"/>
+        <w:rPr>
+          <w:rFonts w:ascii="Times New Roman" w:hAnsi="Times New Roman" w:cs="Times New Roman"/>
+          <w:lang w:val="en-US"/>
+        </w:rPr>
+      </w:pPr>
+      <w:r>
+        <w:rPr>
+          <w:rFonts w:ascii="Times New Roman" w:hAnsi="Times New Roman" w:cs="Times New Roman"/>
+          <w:b/>
+          <w:bCs/>
+          <w:lang w:val="en-US"/>
+        </w:rPr>
+        <w:t>Tampil Laporan Servis Siswa:</w:t>
+      </w:r>
+      <w:r>
+        <w:rPr>
+          <w:rFonts w:ascii="Times New Roman" w:hAnsi="Times New Roman" w:cs="Times New Roman"/>
+          <w:lang w:val="en-US"/>
+        </w:rPr>
+        <w:t xml:space="preserve"> Menampilkan daftar laporan transaksi servis spp per-siswa sesuai nomor siswa.</w:t>
+      </w:r>
+    </w:p>
+    <w:p>
+      <w:pPr>
+        <w:pStyle w:val="DaftarParagraf"/>
+        <w:spacing w:line="360" w:lineRule="auto"/>
+        <w:ind w:left="1418"/>
+        <w:jc w:val="both"/>
+        <w:rPr>
+          <w:rFonts w:ascii="Times New Roman" w:hAnsi="Times New Roman" w:cs="Times New Roman"/>
+          <w:lang w:val="en-US"/>
+        </w:rPr>
+      </w:pPr>
     </w:p>
     <w:p>
       <w:pPr>
@@ -1279,71 +1492,6 @@
     </w:p>
     <w:p>
       <w:pPr>
-        <w:pStyle w:val="DaftarParagraf"/>
-        <w:numPr>
-          <w:ilvl w:val="0"/>
-          <w:numId w:val="5"/>
-        </w:numPr>
-        <w:spacing w:line="360" w:lineRule="auto"/>
-        <w:jc w:val="both"/>
-        <w:rPr>
-          <w:rFonts w:ascii="Times New Roman" w:hAnsi="Times New Roman" w:cs="Times New Roman"/>
-          <w:lang w:val="en-US"/>
-        </w:rPr>
-      </w:pPr>
-      <w:r>
-        <w:rPr>
-          <w:rFonts w:ascii="Times New Roman" w:hAnsi="Times New Roman" w:cs="Times New Roman"/>
-          <w:b/>
-          <w:bCs/>
-          <w:lang w:val="en-US"/>
-        </w:rPr>
-        <w:t>Sheet Laporan</w:t>
-      </w:r>
-      <w:r>
-        <w:rPr>
-          <w:rFonts w:ascii="Times New Roman" w:hAnsi="Times New Roman" w:cs="Times New Roman"/>
-          <w:b/>
-          <w:bCs/>
-          <w:lang w:val="en-US"/>
-        </w:rPr>
-        <w:t xml:space="preserve"> </w:t>
-      </w:r>
-      <w:r>
-        <w:rPr>
-          <w:rFonts w:ascii="Times New Roman" w:hAnsi="Times New Roman" w:cs="Times New Roman"/>
-          <w:b/>
-          <w:bCs/>
-          <w:lang w:val="en-US"/>
-        </w:rPr>
-        <w:t>Servis</w:t>
-      </w:r>
-      <w:r>
-        <w:rPr>
-          <w:rFonts w:ascii="Times New Roman" w:hAnsi="Times New Roman" w:cs="Times New Roman"/>
-          <w:lang w:val="en-US"/>
-        </w:rPr>
-        <w:t>:</w:t>
-      </w:r>
-      <w:r>
-        <w:rPr>
-          <w:rFonts w:ascii="Times New Roman" w:hAnsi="Times New Roman" w:cs="Times New Roman"/>
-          <w:b/>
-          <w:bCs/>
-          <w:lang w:val="en-US"/>
-        </w:rPr>
-        <w:t xml:space="preserve"> </w:t>
-      </w:r>
-      <w:r>
-        <w:rPr>
-          <w:rFonts w:ascii="Times New Roman" w:hAnsi="Times New Roman" w:cs="Times New Roman"/>
-          <w:lang w:val="en-US"/>
-        </w:rPr>
-        <w:t>Menyimpan laporan servis mengenai transaksi per siswa</w:t>
-      </w:r>
-    </w:p>
-    <w:p>
-      <w:pPr>
         <w:spacing w:line="360" w:lineRule="auto"/>
         <w:jc w:val="both"/>
         <w:rPr>
@@ -1609,6 +1757,107 @@
           <w:rFonts w:ascii="Times New Roman" w:hAnsi="Times New Roman" w:cs="Times New Roman"/>
           <w:lang w:val="en-US"/>
         </w:rPr>
+        <w:t xml:space="preserve">Tampil Tagihan </w:t>
+      </w:r>
+      <w:r>
+        <w:rPr>
+          <w:rFonts w:ascii="Times New Roman" w:hAnsi="Times New Roman" w:cs="Times New Roman"/>
+          <w:lang w:val="en-US"/>
+        </w:rPr>
+        <w:t>S</w:t>
+      </w:r>
+      <w:r>
+        <w:rPr>
+          <w:rFonts w:ascii="Times New Roman" w:hAnsi="Times New Roman" w:cs="Times New Roman"/>
+          <w:lang w:val="en-US"/>
+        </w:rPr>
+        <w:t xml:space="preserve">udah </w:t>
+      </w:r>
+      <w:r>
+        <w:rPr>
+          <w:rFonts w:ascii="Times New Roman" w:hAnsi="Times New Roman" w:cs="Times New Roman"/>
+          <w:lang w:val="en-US"/>
+        </w:rPr>
+        <w:t>D</w:t>
+      </w:r>
+      <w:r>
+        <w:rPr>
+          <w:rFonts w:ascii="Times New Roman" w:hAnsi="Times New Roman" w:cs="Times New Roman"/>
+          <w:lang w:val="en-US"/>
+        </w:rPr>
+        <w:t>ibayar</w:t>
+      </w:r>
+    </w:p>
+    <w:p>
+      <w:pPr>
+        <w:pStyle w:val="DaftarParagraf"/>
+        <w:numPr>
+          <w:ilvl w:val="0"/>
+          <w:numId w:val="7"/>
+        </w:numPr>
+        <w:spacing w:line="360" w:lineRule="auto"/>
+        <w:jc w:val="both"/>
+        <w:rPr>
+          <w:rFonts w:ascii="Times New Roman" w:hAnsi="Times New Roman" w:cs="Times New Roman"/>
+          <w:lang w:val="en-US"/>
+        </w:rPr>
+      </w:pPr>
+      <w:r>
+        <w:rPr>
+          <w:rFonts w:ascii="Times New Roman" w:hAnsi="Times New Roman" w:cs="Times New Roman"/>
+          <w:lang w:val="en-US"/>
+        </w:rPr>
+        <w:t xml:space="preserve">Tampil Tagihan </w:t>
+      </w:r>
+      <w:r>
+        <w:rPr>
+          <w:rFonts w:ascii="Times New Roman" w:hAnsi="Times New Roman" w:cs="Times New Roman"/>
+          <w:lang w:val="en-US"/>
+        </w:rPr>
+        <w:t>B</w:t>
+      </w:r>
+      <w:r>
+        <w:rPr>
+          <w:rFonts w:ascii="Times New Roman" w:hAnsi="Times New Roman" w:cs="Times New Roman"/>
+          <w:lang w:val="en-US"/>
+        </w:rPr>
+        <w:t>elum</w:t>
+      </w:r>
+      <w:r>
+        <w:rPr>
+          <w:rFonts w:ascii="Times New Roman" w:hAnsi="Times New Roman" w:cs="Times New Roman"/>
+          <w:lang w:val="en-US"/>
+        </w:rPr>
+        <w:t xml:space="preserve"> D</w:t>
+      </w:r>
+      <w:r>
+        <w:rPr>
+          <w:rFonts w:ascii="Times New Roman" w:hAnsi="Times New Roman" w:cs="Times New Roman"/>
+          <w:lang w:val="en-US"/>
+        </w:rPr>
+        <w:t>ibayar</w:t>
+      </w:r>
+    </w:p>
+    <w:p>
+      <w:pPr>
+        <w:pStyle w:val="DaftarParagraf"/>
+        <w:numPr>
+          <w:ilvl w:val="0"/>
+          <w:numId w:val="7"/>
+        </w:numPr>
+        <w:spacing w:line="360" w:lineRule="auto"/>
+        <w:jc w:val="both"/>
+        <w:rPr>
+          <w:rFonts w:ascii="Times New Roman" w:hAnsi="Times New Roman" w:cs="Times New Roman"/>
+          <w:lang w:val="en-US"/>
+        </w:rPr>
+      </w:pPr>
+      <w:r>
+        <w:rPr>
+          <w:rFonts w:ascii="Times New Roman" w:hAnsi="Times New Roman" w:cs="Times New Roman"/>
+          <w:lang w:val="en-US"/>
+        </w:rPr>
+        <w:lastRenderedPageBreak/>
         <w:t>Edit Tagihan</w:t>
       </w:r>
     </w:p>
@@ -1723,7 +1972,21 @@
           <w:rFonts w:ascii="Times New Roman" w:hAnsi="Times New Roman" w:cs="Times New Roman"/>
           <w:lang w:val="en-US"/>
         </w:rPr>
-        <w:t>Tampil Pembayaran SPP</w:t>
+        <w:t xml:space="preserve">Tampil </w:t>
+      </w:r>
+      <w:r>
+        <w:rPr>
+          <w:rFonts w:ascii="Times New Roman" w:hAnsi="Times New Roman" w:cs="Times New Roman"/>
+          <w:lang w:val="en-US"/>
+        </w:rPr>
+        <w:t xml:space="preserve">daftar </w:t>
+      </w:r>
+      <w:r>
+        <w:rPr>
+          <w:rFonts w:ascii="Times New Roman" w:hAnsi="Times New Roman" w:cs="Times New Roman"/>
+          <w:lang w:val="en-US"/>
+        </w:rPr>
+        <w:t>Pembayaran SPP</w:t>
       </w:r>
     </w:p>
     <w:p>
@@ -1745,7 +2008,6 @@
           <w:rFonts w:ascii="Times New Roman" w:hAnsi="Times New Roman" w:cs="Times New Roman"/>
           <w:lang w:val="en-US"/>
         </w:rPr>
-        <w:lastRenderedPageBreak/>
         <w:t>Kembali ke Menu Utama</w:t>
       </w:r>
     </w:p>
@@ -1927,7 +2189,7 @@
 </file>
 
 <file path=word/numbering.xml><?xml version="1.0" encoding="utf-8"?>
-<w:numbering xmlns:wpc="http://schemas.microsoft.com/office/word/2010/wordprocessingCanvas" xmlns:cx="http://schemas.microsoft.com/office/drawing/2014/chartex" xmlns:cx1="http://schemas.microsoft.com/office/drawing/2015/9/8/chartex" xmlns:cx2="http://schemas.microsoft.com/office/drawing/2015/10/21/chartex" xmlns:cx3="http://schemas.microsoft.com/office/drawing/2016/5/9/chartex" xmlns:cx4="http://schemas.microsoft.com/office/drawing/2016/5/10/chartex" xmlns:cx5="http://schemas.microsoft.com/office/drawing/2016/5/11/chartex" xmlns:cx6="http://schemas.microsoft.com/office/drawing/2016/5/12/chartex" xmlns:cx7="http://schemas.microsoft.com/office/drawing/2016/5/13/chartex" xmlns:cx8="http://schemas.microsoft.com/office/drawing/2016/5/14/chartex" xmlns:mc="http://schemas.openxmlformats.org/markup-compatibility/2006" xmlns:aink="http://schemas.microsoft.com/office/drawing/2016/ink" xmlns:am3d="http://schemas.microsoft.com/office/drawing/2017/model3d" xmlns:o="urn:schemas-microsoft-com:office:office" xmlns:oel="http://schemas.microsoft.com/office/2019/extlst" xmlns:r="http://schemas.openxmlformats.org/officeDocument/2006/relationships" xmlns:m="http://schemas.openxmlformats.org/officeDocument/2006/math" xmlns:v="urn:schemas-microsoft-com:vml" xmlns:wp14="http://schemas.microsoft.com/office/word/2010/wordprocessingDrawing" xmlns:wp="http://schemas.openxmlformats.org/drawingml/2006/wordprocessingDrawing" xmlns:w10="urn:schemas-microsoft-com:office:word" xmlns:w="http://schemas.openxmlformats.org/wordprocessingml/2006/main" xmlns:w14="http://schemas.microsoft.com/office/word/2010/wordml" xmlns:w15="http://schemas.microsoft.com/office/word/2012/wordml" xmlns:w16cex="http://schemas.microsoft.com/office/word/2018/wordml/cex" xmlns:w16cid="http://schemas.microsoft.com/office/word/2016/wordml/cid" xmlns:w16="http://schemas.microsoft.com/office/word/2018/wordml" xmlns:w16du="http://schemas.microsoft.com/office/word/2023/wordml/word16du" xmlns:w16sdtdh="http://schemas.microsoft.com/office/word/2020/wordml/sdtdatahash" xmlns:w16se="http://schemas.microsoft.com/office/word/2015/wordml/symex" xmlns:wpg="http://schemas.microsoft.com/office/word/2010/wordprocessingGroup" xmlns:wpi="http://schemas.microsoft.com/office/word/2010/wordprocessingInk" xmlns:wne="http://schemas.microsoft.com/office/word/2006/wordml" xmlns:wps="http://schemas.microsoft.com/office/word/2010/wordprocessingShape" mc:Ignorable="w14 w15 w16se w16cid w16 w16cex w16sdtdh w16du wp14">
+<w:numbering xmlns:wpc="http://schemas.microsoft.com/office/word/2010/wordprocessingCanvas" xmlns:cx="http://schemas.microsoft.com/office/drawing/2014/chartex" xmlns:cx1="http://schemas.microsoft.com/office/drawing/2015/9/8/chartex" xmlns:cx2="http://schemas.microsoft.com/office/drawing/2015/10/21/chartex" xmlns:cx3="http://schemas.microsoft.com/office/drawing/2016/5/9/chartex" xmlns:cx4="http://schemas.microsoft.com/office/drawing/2016/5/10/chartex" xmlns:cx5="http://schemas.microsoft.com/office/drawing/2016/5/11/chartex" xmlns:cx6="http://schemas.microsoft.com/office/drawing/2016/5/12/chartex" xmlns:cx7="http://schemas.microsoft.com/office/drawing/2016/5/13/chartex" xmlns:cx8="http://schemas.microsoft.com/office/drawing/2016/5/14/chartex" xmlns:mc="http://schemas.openxmlformats.org/markup-compatibility/2006" xmlns:aink="http://schemas.microsoft.com/office/drawing/2016/ink" xmlns:am3d="http://schemas.microsoft.com/office/drawing/2017/model3d" xmlns:o="urn:schemas-microsoft-com:office:office" xmlns:oel="http://schemas.microsoft.com/office/2019/extlst" xmlns:r="http://schemas.openxmlformats.org/officeDocument/2006/relationships" xmlns:m="http://schemas.openxmlformats.org/officeDocument/2006/math" xmlns:v="urn:schemas-microsoft-com:vml" xmlns:wp14="http://schemas.microsoft.com/office/word/2010/wordprocessingDrawing" xmlns:wp="http://schemas.openxmlformats.org/drawingml/2006/wordprocessingDrawing" xmlns:w10="urn:schemas-microsoft-com:office:word" xmlns:w="http://schemas.openxmlformats.org/wordprocessingml/2006/main" xmlns:w14="http://schemas.microsoft.com/office/word/2010/wordml" xmlns:w15="http://schemas.microsoft.com/office/word/2012/wordml" xmlns:w16cex="http://schemas.microsoft.com/office/word/2018/wordml/cex" xmlns:w16cid="http://schemas.microsoft.com/office/word/2016/wordml/cid" xmlns:w16="http://schemas.microsoft.com/office/word/2018/wordml" xmlns:w16du="http://schemas.microsoft.com/office/word/2023/wordml/word16du" xmlns:w16sdtdh="http://schemas.microsoft.com/office/word/2020/wordml/sdtdatahash" xmlns:w16sdtfl="http://schemas.microsoft.com/office/word/2024/wordml/sdtformatlock" xmlns:w16se="http://schemas.microsoft.com/office/word/2015/wordml/symex" xmlns:wpg="http://schemas.microsoft.com/office/word/2010/wordprocessingGroup" xmlns:wpi="http://schemas.microsoft.com/office/word/2010/wordprocessingInk" xmlns:wne="http://schemas.microsoft.com/office/word/2006/wordml" xmlns:wps="http://schemas.microsoft.com/office/word/2010/wordprocessingShape" mc:Ignorable="w14 w15 w16se w16cid w16 w16cex w16sdtdh w16sdtfl w16du wp14">
   <w:abstractNum w:abstractNumId="0" w15:restartNumberingAfterBreak="0">
     <w:nsid w:val="012402C8"/>
     <w:multiLevelType w:val="hybridMultilevel"/>
@@ -2951,7 +3213,7 @@
 </file>
 
 <file path=word/styles.xml><?xml version="1.0" encoding="utf-8"?>
-<w:styles xmlns:mc="http://schemas.openxmlformats.org/markup-compatibility/2006" xmlns:r="http://schemas.openxmlformats.org/officeDocument/2006/relationships" xmlns:w="http://schemas.openxmlformats.org/wordprocessingml/2006/main" xmlns:w14="http://schemas.microsoft.com/office/word/2010/wordml" xmlns:w15="http://schemas.microsoft.com/office/word/2012/wordml" xmlns:w16cex="http://schemas.microsoft.com/office/word/2018/wordml/cex" xmlns:w16cid="http://schemas.microsoft.com/office/word/2016/wordml/cid" xmlns:w16="http://schemas.microsoft.com/office/word/2018/wordml" xmlns:w16du="http://schemas.microsoft.com/office/word/2023/wordml/word16du" xmlns:w16sdtdh="http://schemas.microsoft.com/office/word/2020/wordml/sdtdatahash" xmlns:w16se="http://schemas.microsoft.com/office/word/2015/wordml/symex" mc:Ignorable="w14 w15 w16se w16cid w16 w16cex w16sdtdh w16du">
+<w:styles xmlns:mc="http://schemas.openxmlformats.org/markup-compatibility/2006" xmlns:r="http://schemas.openxmlformats.org/officeDocument/2006/relationships" xmlns:w="http://schemas.openxmlformats.org/wordprocessingml/2006/main" xmlns:w14="http://schemas.microsoft.com/office/word/2010/wordml" xmlns:w15="http://schemas.microsoft.com/office/word/2012/wordml" xmlns:w16cex="http://schemas.microsoft.com/office/word/2018/wordml/cex" xmlns:w16cid="http://schemas.microsoft.com/office/word/2016/wordml/cid" xmlns:w16="http://schemas.microsoft.com/office/word/2018/wordml" xmlns:w16du="http://schemas.microsoft.com/office/word/2023/wordml/word16du" xmlns:w16sdtdh="http://schemas.microsoft.com/office/word/2020/wordml/sdtdatahash" xmlns:w16sdtfl="http://schemas.microsoft.com/office/word/2024/wordml/sdtformatlock" xmlns:w16se="http://schemas.microsoft.com/office/word/2015/wordml/symex" mc:Ignorable="w14 w15 w16se w16cid w16 w16cex w16sdtdh w16sdtfl w16du">
   <w:docDefaults>
     <w:rPrDefault>
       <w:rPr>

</xml_diff>